<commit_message>
some fixes to speech
</commit_message>
<xml_diff>
--- a/final/Defence.docx
+++ b/final/Defence.docx
@@ -1,8 +1,23 @@
 
 <file path=word/document.xml><?xml version="1.0" encoding="utf-8"?>
-<w:document xmlns:wpc="http://schemas.microsoft.com/office/word/2010/wordprocessingCanvas" xmlns:mc="http://schemas.openxmlformats.org/markup-compatibility/2006" xmlns:o="urn:schemas-microsoft-com:office:office" xmlns:r="http://schemas.openxmlformats.org/officeDocument/2006/relationships" xmlns:m="http://schemas.openxmlformats.org/officeDocument/2006/math" xmlns:v="urn:schemas-microsoft-com:vml" xmlns:wp14="http://schemas.microsoft.com/office/word/2010/wordprocessingDrawing" xmlns:wp="http://schemas.openxmlformats.org/drawingml/2006/wordprocessingDrawing" xmlns:w10="urn:schemas-microsoft-com:office:word" xmlns:w="http://schemas.openxmlformats.org/wordprocessingml/2006/main" xmlns:w14="http://schemas.microsoft.com/office/word/2010/wordml" xmlns:wpg="http://schemas.microsoft.com/office/word/2010/wordprocessingGroup" xmlns:wpi="http://schemas.microsoft.com/office/word/2010/wordprocessingInk" xmlns:wne="http://schemas.microsoft.com/office/word/2006/wordml" xmlns:wps="http://schemas.microsoft.com/office/word/2010/wordprocessingShape" mc:Ignorable="w14 wp14">
+<w:document xmlns:ve="http://schemas.openxmlformats.org/markup-compatibility/2006" xmlns:o="urn:schemas-microsoft-com:office:office" xmlns:r="http://schemas.openxmlformats.org/officeDocument/2006/relationships" xmlns:m="http://schemas.openxmlformats.org/officeDocument/2006/math" xmlns:v="urn:schemas-microsoft-com:vml" xmlns:wp="http://schemas.openxmlformats.org/drawingml/2006/wordprocessingDrawing" xmlns:w10="urn:schemas-microsoft-com:office:word" xmlns:w="http://schemas.openxmlformats.org/wordprocessingml/2006/main" xmlns:wne="http://schemas.microsoft.com/office/word/2006/wordml">
   <w:body>
     <w:p>
+      <w:pPr>
+        <w:jc w:val="both"/>
+      </w:pPr>
+      <w:r>
+        <w:t>[</w:t>
+      </w:r>
+      <w:r>
+        <w:t>тыц</w:t>
+      </w:r>
+      <w:r>
+        <w:t>]</w:t>
+      </w:r>
+      <w:r>
+        <w:t xml:space="preserve"> </w:t>
+      </w:r>
       <w:r>
         <w:t>В связи с ростом интернета, появляется много сайтов-дубликатов. Согласно одному</w:t>
       </w:r>
@@ -26,6 +41,21 @@
       </w:r>
     </w:p>
     <w:p>
+      <w:pPr>
+        <w:jc w:val="both"/>
+      </w:pPr>
+      <w:r>
+        <w:t>[</w:t>
+      </w:r>
+      <w:r>
+        <w:t>тыц</w:t>
+      </w:r>
+      <w:r>
+        <w:t>]</w:t>
+      </w:r>
+      <w:r>
+        <w:t xml:space="preserve"> </w:t>
+      </w:r>
       <w:r>
         <w:t xml:space="preserve">Для ее решения была разработана система для поиска зеркал. В качестве входных данных система получает большой список </w:t>
       </w:r>
@@ -39,7 +69,13 @@
         <w:t xml:space="preserve"> </w:t>
       </w:r>
       <w:r>
-        <w:t xml:space="preserve">адресов с многих сайтов. </w:t>
+        <w:t>адресов</w:t>
+      </w:r>
+      <w:r>
+        <w:t xml:space="preserve"> страниц</w:t>
+      </w:r>
+      <w:r>
+        <w:t xml:space="preserve"> с многих сайтов. </w:t>
       </w:r>
       <w:r>
         <w:t xml:space="preserve">Задача: обнаружить среди них сайты-зеркала. </w:t>
@@ -58,23 +94,17 @@
           <w:ilvl w:val="0"/>
           <w:numId w:val="1"/>
         </w:numPr>
-      </w:pPr>
-      <w:r>
-        <w:t xml:space="preserve">Преобразовать список </w:t>
-      </w:r>
-      <w:r>
-        <w:rPr>
-          <w:lang w:val="en-US"/>
-        </w:rPr>
-        <w:t>URL</w:t>
-      </w:r>
-      <w:proofErr w:type="spellStart"/>
-      <w:proofErr w:type="gramStart"/>
-      <w:r>
-        <w:t>ов</w:t>
-      </w:r>
-      <w:proofErr w:type="spellEnd"/>
-      <w:proofErr w:type="gramEnd"/>
+        <w:jc w:val="both"/>
+      </w:pPr>
+      <w:r>
+        <w:t>Преобразовать список</w:t>
+      </w:r>
+      <w:r>
+        <w:t xml:space="preserve"> </w:t>
+      </w:r>
+      <w:r>
+        <w:t>адресов</w:t>
+      </w:r>
       <w:r>
         <w:t xml:space="preserve"> в список пар хостов</w:t>
       </w:r>
@@ -92,37 +122,48 @@
           <w:ilvl w:val="0"/>
           <w:numId w:val="1"/>
         </w:numPr>
+        <w:jc w:val="both"/>
       </w:pPr>
       <w:r>
         <w:t>Проверить эти пары хостов на дубликаты.</w:t>
       </w:r>
     </w:p>
     <w:p>
-      <w:r>
-        <w:t>Для решения первой части в системе применяю</w:t>
-      </w:r>
-      <w:r>
-        <w:t xml:space="preserve">тся так называемые компараторы. Это </w:t>
-      </w:r>
-      <w:r>
-        <w:t xml:space="preserve">классы, реализующие интерфейс </w:t>
-      </w:r>
-      <w:proofErr w:type="spellStart"/>
-      <w:r>
-        <w:rPr>
-          <w:lang w:val="en-US"/>
-        </w:rPr>
-        <w:t>IComparator</w:t>
-      </w:r>
-      <w:proofErr w:type="spellEnd"/>
-      <w:r>
-        <w:t xml:space="preserve">. </w:t>
+      <w:pPr>
+        <w:jc w:val="both"/>
+      </w:pPr>
+      <w:r>
+        <w:t>[</w:t>
+      </w:r>
+      <w:r>
+        <w:t>тыц</w:t>
+      </w:r>
+      <w:r>
+        <w:t>]</w:t>
+      </w:r>
+      <w:r>
+        <w:t xml:space="preserve"> </w:t>
+      </w:r>
+      <w:r>
+        <w:t>При реализации</w:t>
+      </w:r>
+      <w:r>
+        <w:t xml:space="preserve"> первой части в системе применяю</w:t>
+      </w:r>
+      <w:r>
+        <w:t xml:space="preserve">тся так называемые компараторы. </w:t>
       </w:r>
       <w:r>
         <w:t>В каждом компараторе заложен свой признак, и на основании этого признака компаратор генерир</w:t>
       </w:r>
       <w:r>
-        <w:t>ует список пар. Признаки могут быть как простые</w:t>
+        <w:t>ует список пар</w:t>
+      </w:r>
+      <w:r>
+        <w:t>-кандидатов</w:t>
+      </w:r>
+      <w:r>
+        <w:t>. Признаки могут быть как простые</w:t>
       </w:r>
       <w:r>
         <w:t>, например,</w:t>
@@ -191,13 +232,19 @@
         <w:t>.</w:t>
       </w:r>
       <w:r>
-        <w:t xml:space="preserve"> Вот пример компаратор</w:t>
-      </w:r>
-      <w:r>
-        <w:t>а</w:t>
-      </w:r>
-      <w:r>
-        <w:t xml:space="preserve"> на основе </w:t>
+        <w:t xml:space="preserve"> </w:t>
+      </w:r>
+      <w:r>
+        <w:t xml:space="preserve">Для </w:t>
+      </w:r>
+      <w:r>
+        <w:t>пример</w:t>
+      </w:r>
+      <w:r>
+        <w:t>а,</w:t>
+      </w:r>
+      <w:r>
+        <w:t xml:space="preserve"> компаратор на основе </w:t>
       </w:r>
       <w:r>
         <w:rPr>
@@ -206,7 +253,7 @@
         <w:t>IP</w:t>
       </w:r>
       <w:r>
-        <w:t xml:space="preserve"> адреса. Он «считает», что если сайты находятся на одном </w:t>
+        <w:t xml:space="preserve"> адреса «считает», что если сайты находятся на одном </w:t>
       </w:r>
       <w:r>
         <w:rPr>
@@ -224,77 +271,104 @@
         <w:t xml:space="preserve"> </w:t>
       </w:r>
       <w:r>
-        <w:t xml:space="preserve">Каждый из компараторов </w:t>
-      </w:r>
-      <w:r>
-        <w:t xml:space="preserve">запускается на всем списке и </w:t>
-      </w:r>
-      <w:r>
-        <w:t>генерирует свой список пар-кандидатов.</w:t>
-      </w:r>
-      <w:r>
-        <w:t xml:space="preserve"> Каждой паре компаратором назначается вес. Чем он больше, тем больше вероятность, что сайты в паре – это зеркала.</w:t>
-      </w:r>
-      <w:r>
-        <w:t xml:space="preserve"> </w:t>
+        <w:t>Каждой паре компаратором назначается вес. Чем он больше, тем больше вероятность, что сайты в паре – это зеркала.</w:t>
       </w:r>
     </w:p>
     <w:p>
+      <w:pPr>
+        <w:jc w:val="both"/>
+      </w:pPr>
+      <w:r>
+        <w:t>[</w:t>
+      </w:r>
+      <w:r>
+        <w:t>тыц</w:t>
+      </w:r>
+      <w:r>
+        <w:t>]</w:t>
+      </w:r>
+      <w:r>
+        <w:t xml:space="preserve"> </w:t>
+      </w:r>
       <w:r>
         <w:t xml:space="preserve">Далее </w:t>
       </w:r>
       <w:r>
-        <w:t>на основе этих список строится единый</w:t>
+        <w:t>на основе этих списков</w:t>
+      </w:r>
+      <w:r>
+        <w:t xml:space="preserve"> строится единый</w:t>
       </w:r>
       <w:r>
         <w:t>.</w:t>
       </w:r>
       <w:r>
-        <w:t xml:space="preserve"> Для этого для каждой пары, которая есть хотя бы в одном из списков, подсчитывается суммарное значение ее веса в итоговом списке. Для этого берется вес пары в каждом из списков и </w:t>
-      </w:r>
-      <w:proofErr w:type="spellStart"/>
-      <w:r>
-        <w:t>домножается</w:t>
-      </w:r>
-      <w:proofErr w:type="spellEnd"/>
-      <w:r>
-        <w:t xml:space="preserve"> на значение влияния компаратора.</w:t>
-      </w:r>
-      <w:r>
-        <w:t xml:space="preserve"> </w:t>
-      </w:r>
-      <w:r>
-        <w:t xml:space="preserve">Эти значения отражают точность и корректность компаратора при построении пар. </w:t>
+        <w:t xml:space="preserve"> Для этого для каждой пары, которая есть хотя бы в одном из списков, подсчитывается суммарное значение ее веса в итоговом списке. Для этого берется вес пары в каждом из списков и домножается на значение влияния компаратора.</w:t>
+      </w:r>
+      <w:r>
+        <w:t xml:space="preserve"> Это</w:t>
+      </w:r>
+      <w:r>
+        <w:t xml:space="preserve"> </w:t>
+      </w:r>
+      <w:r>
+        <w:t>влияние отражае</w:t>
+      </w:r>
+      <w:r>
+        <w:t xml:space="preserve">т точность и корректность компаратора при построении пар. </w:t>
+      </w:r>
+      <w:r>
+        <w:t>Итоговый список фильтруется, чтобы отсеять пары с малым весом.</w:t>
       </w:r>
     </w:p>
     <w:p>
-      <w:r>
-        <w:t xml:space="preserve">Итоговый список попадает на обработку </w:t>
+      <w:pPr>
+        <w:jc w:val="both"/>
+      </w:pPr>
+      <w:r>
+        <w:t>[</w:t>
+      </w:r>
+      <w:r>
+        <w:t>тыц</w:t>
+      </w:r>
+      <w:r>
+        <w:t>]</w:t>
+      </w:r>
+      <w:r>
+        <w:t xml:space="preserve"> </w:t>
+      </w:r>
+      <w:r>
+        <w:t xml:space="preserve">Итоговый список </w:t>
       </w:r>
       <w:bookmarkStart w:id="0" w:name="_GoBack"/>
       <w:bookmarkEnd w:id="0"/>
-      <w:proofErr w:type="spellStart"/>
+      <w:r>
+        <w:t xml:space="preserve">обрабатывается </w:t>
+      </w:r>
       <w:r>
         <w:rPr>
           <w:lang w:val="en-US"/>
         </w:rPr>
         <w:t>PageChecker</w:t>
       </w:r>
-      <w:proofErr w:type="spellEnd"/>
       <w:r>
         <w:t>’</w:t>
       </w:r>
       <w:r>
-        <w:t xml:space="preserve">у. </w:t>
-      </w:r>
-      <w:proofErr w:type="spellStart"/>
+        <w:t>у.</w:t>
+      </w:r>
+      <w:r>
+        <w:t xml:space="preserve"> Входным значением для него является взвешенная пара сайтов.</w:t>
+      </w:r>
+      <w:r>
+        <w:t xml:space="preserve"> </w:t>
+      </w:r>
       <w:r>
         <w:rPr>
           <w:lang w:val="en-US"/>
         </w:rPr>
         <w:t>PageChecker</w:t>
       </w:r>
-      <w:proofErr w:type="spellEnd"/>
       <w:r>
         <w:t xml:space="preserve"> на осно</w:t>
       </w:r>
@@ -306,19 +380,35 @@
       </w:r>
     </w:p>
     <w:p>
+      <w:pPr>
+        <w:jc w:val="both"/>
+      </w:pPr>
+      <w:r>
+        <w:t>[</w:t>
+      </w:r>
+      <w:r>
+        <w:t>тыц</w:t>
+      </w:r>
+      <w:r>
+        <w:t>]</w:t>
+      </w:r>
+      <w:r>
+        <w:t xml:space="preserve"> </w:t>
+      </w:r>
       <w:r>
         <w:t>Далее</w:t>
       </w:r>
       <w:r>
         <w:t xml:space="preserve"> </w:t>
       </w:r>
-      <w:proofErr w:type="spellStart"/>
-      <w:r>
-        <w:t>Чекер</w:t>
-      </w:r>
-      <w:proofErr w:type="spellEnd"/>
-      <w:r>
-        <w:t xml:space="preserve"> пытается получить эти страницы и сравнить сходство содержимого. </w:t>
+      <w:r>
+        <w:t xml:space="preserve">Чекер пытается получить эти страницы и </w:t>
+      </w:r>
+      <w:r>
+        <w:t>проверить</w:t>
+      </w:r>
+      <w:r>
+        <w:t xml:space="preserve"> сходство содержимого. </w:t>
       </w:r>
       <w:r>
         <w:t xml:space="preserve"> Для этого применяется алгоритм </w:t>
@@ -332,13 +422,14 @@
       <w:r>
         <w:t>-</w:t>
       </w:r>
-      <w:proofErr w:type="spellStart"/>
-      <w:r>
-        <w:t>шинглов</w:t>
-      </w:r>
-      <w:proofErr w:type="spellEnd"/>
-      <w:r>
-        <w:t xml:space="preserve">. Если вкратце, то оба текста делятся на кусочки по </w:t>
+      <w:r>
+        <w:t xml:space="preserve">шинглов. </w:t>
+      </w:r>
+      <w:r>
+        <w:t>О</w:t>
+      </w:r>
+      <w:r>
+        <w:t xml:space="preserve">ба текста делятся на кусочки по </w:t>
       </w:r>
       <w:r>
         <w:rPr>
@@ -350,26 +441,16 @@
         <w:t xml:space="preserve"> </w:t>
       </w:r>
       <w:r>
-        <w:t xml:space="preserve">слов, </w:t>
-      </w:r>
-      <w:proofErr w:type="gramStart"/>
-      <w:r>
-        <w:t>наз</w:t>
+        <w:t>слов, наз</w:t>
       </w:r>
       <w:r>
         <w:t>ываемые</w:t>
       </w:r>
-      <w:proofErr w:type="gramEnd"/>
-      <w:r>
-        <w:t xml:space="preserve"> </w:t>
-      </w:r>
-      <w:proofErr w:type="spellStart"/>
-      <w:r>
-        <w:t>шинглами</w:t>
-      </w:r>
-      <w:proofErr w:type="spellEnd"/>
-      <w:r>
-        <w:t>, или чешуйками.</w:t>
+      <w:r>
+        <w:t xml:space="preserve"> </w:t>
+      </w:r>
+      <w:r>
+        <w:t>шинглами, или чешуйками.</w:t>
       </w:r>
       <w:r>
         <w:t xml:space="preserve"> </w:t>
@@ -380,13 +461,11 @@
       <w:r>
         <w:t xml:space="preserve">ля каждого текста составляется множество </w:t>
       </w:r>
-      <w:proofErr w:type="spellStart"/>
-      <w:r>
-        <w:t>шинглов</w:t>
-      </w:r>
-      <w:proofErr w:type="spellEnd"/>
-      <w:r>
-        <w:t>. После этого</w:t>
+      <w:r>
+        <w:t xml:space="preserve">полученных </w:t>
+      </w:r>
+      <w:r>
+        <w:t>шинглов. После этого</w:t>
       </w:r>
       <w:r>
         <w:t xml:space="preserve"> на основе формулы</w:t>
@@ -396,28 +475,54 @@
       </w:r>
       <w:r>
         <w:t xml:space="preserve">Значение формулы лежит в интервале от 0 до 1, где 0 соответствует полному различию, а 1 полному сходству. </w:t>
-      </w:r>
-      <w:r>
-        <w:t>После проверки всех пар страниц, производится итоговый анализ на основе процента доступных страниц и их сходства, и подсчитывается результат.</w:t>
       </w:r>
     </w:p>
     <w:p>
+      <w:pPr>
+        <w:jc w:val="both"/>
+      </w:pPr>
+      <w:r>
+        <w:t>После проверки всех пар страниц, производится итоговый анализ на основе процента доступных страниц и их сходства, и подсчитывается результат.</w:t>
+      </w:r>
+      <w:r>
+        <w:t xml:space="preserve"> Например, можно считать, что, если все страницы доступны, и суммарное сходство составляет более 50 процентов, то сайты являются зеркалами.</w:t>
+      </w:r>
+    </w:p>
+    <w:p>
+      <w:pPr>
+        <w:jc w:val="both"/>
+      </w:pPr>
       <w:r>
         <w:t xml:space="preserve">Все компараторы можно запускать параллельно, проверку пар также можно запускать параллельно. </w:t>
       </w:r>
       <w:r>
-        <w:t xml:space="preserve">Таким </w:t>
-      </w:r>
-      <w:proofErr w:type="gramStart"/>
-      <w:r>
-        <w:t>образом</w:t>
-      </w:r>
-      <w:proofErr w:type="gramEnd"/>
+        <w:t>Таким образом</w:t>
+      </w:r>
+      <w:r>
+        <w:t>,</w:t>
+      </w:r>
       <w:r>
         <w:t xml:space="preserve"> в</w:t>
       </w:r>
       <w:r>
-        <w:t xml:space="preserve">ремя работы алгоритма напрямую зависит от времени работы компараторов. </w:t>
+        <w:t>ремя работы алгоритма напрямую зависит от времени работы компараторов.</w:t>
+      </w:r>
+    </w:p>
+    <w:p>
+      <w:pPr>
+        <w:jc w:val="both"/>
+      </w:pPr>
+      <w:r>
+        <w:t>[</w:t>
+      </w:r>
+      <w:r>
+        <w:t>тыц</w:t>
+      </w:r>
+      <w:r>
+        <w:t>]</w:t>
+      </w:r>
+      <w:r>
+        <w:t xml:space="preserve"> Вопросы?</w:t>
       </w:r>
       <w:r>
         <w:t xml:space="preserve"> </w:t>
@@ -434,7 +539,7 @@
 </file>
 
 <file path=word/numbering.xml><?xml version="1.0" encoding="utf-8"?>
-<w:numbering xmlns:wpc="http://schemas.microsoft.com/office/word/2010/wordprocessingCanvas" xmlns:mc="http://schemas.openxmlformats.org/markup-compatibility/2006" xmlns:o="urn:schemas-microsoft-com:office:office" xmlns:r="http://schemas.openxmlformats.org/officeDocument/2006/relationships" xmlns:m="http://schemas.openxmlformats.org/officeDocument/2006/math" xmlns:v="urn:schemas-microsoft-com:vml" xmlns:wp14="http://schemas.microsoft.com/office/word/2010/wordprocessingDrawing" xmlns:wp="http://schemas.openxmlformats.org/drawingml/2006/wordprocessingDrawing" xmlns:w10="urn:schemas-microsoft-com:office:word" xmlns:w="http://schemas.openxmlformats.org/wordprocessingml/2006/main" xmlns:w14="http://schemas.microsoft.com/office/word/2010/wordml" xmlns:wpg="http://schemas.microsoft.com/office/word/2010/wordprocessingGroup" xmlns:wpi="http://schemas.microsoft.com/office/word/2010/wordprocessingInk" xmlns:wne="http://schemas.microsoft.com/office/word/2006/wordml" xmlns:wps="http://schemas.microsoft.com/office/word/2010/wordprocessingShape" mc:Ignorable="w14 wp14">
+<w:numbering xmlns:ve="http://schemas.openxmlformats.org/markup-compatibility/2006" xmlns:o="urn:schemas-microsoft-com:office:office" xmlns:r="http://schemas.openxmlformats.org/officeDocument/2006/relationships" xmlns:m="http://schemas.openxmlformats.org/officeDocument/2006/math" xmlns:v="urn:schemas-microsoft-com:vml" xmlns:wp="http://schemas.openxmlformats.org/drawingml/2006/wordprocessingDrawing" xmlns:w10="urn:schemas-microsoft-com:office:word" xmlns:w="http://schemas.openxmlformats.org/wordprocessingml/2006/main" xmlns:wne="http://schemas.microsoft.com/office/word/2006/wordml">
   <w:abstractNum w:abstractNumId="0">
     <w:nsid w:val="6B77714E"/>
     <w:multiLevelType w:val="hybridMultilevel"/>
@@ -531,7 +636,7 @@
 </file>
 
 <file path=word/styles.xml><?xml version="1.0" encoding="utf-8"?>
-<w:styles xmlns:mc="http://schemas.openxmlformats.org/markup-compatibility/2006" xmlns:r="http://schemas.openxmlformats.org/officeDocument/2006/relationships" xmlns:w="http://schemas.openxmlformats.org/wordprocessingml/2006/main" xmlns:w14="http://schemas.microsoft.com/office/word/2010/wordml" mc:Ignorable="w14">
+<w:styles xmlns:r="http://schemas.openxmlformats.org/officeDocument/2006/relationships" xmlns:w="http://schemas.openxmlformats.org/wordprocessingml/2006/main">
   <w:docDefaults>
     <w:rPrDefault>
       <w:rPr>
@@ -689,6 +794,7 @@
   <w:style w:type="paragraph" w:default="1" w:styleId="a">
     <w:name w:val="Normal"/>
     <w:qFormat/>
+    <w:rsid w:val="0014202E"/>
   </w:style>
   <w:style w:type="character" w:default="1" w:styleId="a0">
     <w:name w:val="Default Paragraph Font"/>
@@ -701,6 +807,7 @@
     <w:uiPriority w:val="99"/>
     <w:semiHidden/>
     <w:unhideWhenUsed/>
+    <w:qFormat/>
     <w:tblPr>
       <w:tblInd w:w="0" w:type="dxa"/>
       <w:tblCellMar>

</xml_diff>

<commit_message>
changes in defence speech
</commit_message>
<xml_diff>
--- a/final/Defence.docx
+++ b/final/Defence.docx
@@ -1,6 +1,6 @@
 
 <file path=word/document.xml><?xml version="1.0" encoding="utf-8"?>
-<w:document xmlns:ve="http://schemas.openxmlformats.org/markup-compatibility/2006" xmlns:o="urn:schemas-microsoft-com:office:office" xmlns:r="http://schemas.openxmlformats.org/officeDocument/2006/relationships" xmlns:m="http://schemas.openxmlformats.org/officeDocument/2006/math" xmlns:v="urn:schemas-microsoft-com:vml" xmlns:wp="http://schemas.openxmlformats.org/drawingml/2006/wordprocessingDrawing" xmlns:w10="urn:schemas-microsoft-com:office:word" xmlns:w="http://schemas.openxmlformats.org/wordprocessingml/2006/main" xmlns:wne="http://schemas.microsoft.com/office/word/2006/wordml">
+<w:document xmlns:wpc="http://schemas.microsoft.com/office/word/2010/wordprocessingCanvas" xmlns:mc="http://schemas.openxmlformats.org/markup-compatibility/2006" xmlns:o="urn:schemas-microsoft-com:office:office" xmlns:r="http://schemas.openxmlformats.org/officeDocument/2006/relationships" xmlns:m="http://schemas.openxmlformats.org/officeDocument/2006/math" xmlns:v="urn:schemas-microsoft-com:vml" xmlns:wp14="http://schemas.microsoft.com/office/word/2010/wordprocessingDrawing" xmlns:wp="http://schemas.openxmlformats.org/drawingml/2006/wordprocessingDrawing" xmlns:w10="urn:schemas-microsoft-com:office:word" xmlns:w="http://schemas.openxmlformats.org/wordprocessingml/2006/main" xmlns:w14="http://schemas.microsoft.com/office/word/2010/wordml" xmlns:wpg="http://schemas.microsoft.com/office/word/2010/wordprocessingGroup" xmlns:wpi="http://schemas.microsoft.com/office/word/2010/wordprocessingInk" xmlns:wne="http://schemas.microsoft.com/office/word/2006/wordml" xmlns:wps="http://schemas.microsoft.com/office/word/2010/wordprocessingShape" mc:Ignorable="w14 wp14">
   <w:body>
     <w:p>
       <w:pPr>
@@ -9,9 +9,11 @@
       <w:r>
         <w:t>[</w:t>
       </w:r>
+      <w:proofErr w:type="spellStart"/>
       <w:r>
         <w:t>тыц</w:t>
       </w:r>
+      <w:proofErr w:type="spellEnd"/>
       <w:r>
         <w:t>]</w:t>
       </w:r>
@@ -19,13 +21,34 @@
         <w:t xml:space="preserve"> </w:t>
       </w:r>
       <w:r>
-        <w:t>В связи с ростом интернета, появляется много сайтов-дубликатов. Согласно одному</w:t>
-      </w:r>
-      <w:r>
-        <w:t xml:space="preserve"> исследованию, сайтов, которые в той или иной степени являются дубликатами,</w:t>
-      </w:r>
-      <w:r>
-        <w:t xml:space="preserve"> примерно от 30 до 45 процентов. Такие сайты как полезны, так и вредны,</w:t>
+        <w:t xml:space="preserve">В связи с ростом интернета, появляется много сайтов-дубликатов. Согласно </w:t>
+      </w:r>
+      <w:r>
+        <w:t>некоторым</w:t>
+      </w:r>
+      <w:r>
+        <w:t xml:space="preserve"> исследованиям</w:t>
+      </w:r>
+      <w:r>
+        <w:t xml:space="preserve">, </w:t>
+      </w:r>
+      <w:r>
+        <w:t xml:space="preserve">количество </w:t>
+      </w:r>
+      <w:r>
+        <w:t>сайтов, которые в той или иной степени являются дубликатами,</w:t>
+      </w:r>
+      <w:r>
+        <w:t xml:space="preserve"> </w:t>
+      </w:r>
+      <w:r>
+        <w:t>составляет</w:t>
+      </w:r>
+      <w:r>
+        <w:t xml:space="preserve"> </w:t>
+      </w:r>
+      <w:r>
+        <w:t>от 30 до 45 процентов. Такие сайты как полезны, так и вредны,</w:t>
       </w:r>
       <w:r>
         <w:t xml:space="preserve"> информация об этом достаточно ценна,</w:t>
@@ -47,9 +70,11 @@
       <w:r>
         <w:t>[</w:t>
       </w:r>
+      <w:proofErr w:type="spellStart"/>
       <w:r>
         <w:t>тыц</w:t>
       </w:r>
+      <w:proofErr w:type="spellEnd"/>
       <w:r>
         <w:t>]</w:t>
       </w:r>
@@ -78,13 +103,16 @@
         <w:t xml:space="preserve"> с многих сайтов. </w:t>
       </w:r>
       <w:r>
-        <w:t xml:space="preserve">Задача: обнаружить среди них сайты-зеркала. </w:t>
-      </w:r>
-      <w:r>
-        <w:t>С</w:t>
-      </w:r>
-      <w:r>
-        <w:t>истема работает по следующему алгоритму:</w:t>
+        <w:t>Задача: обнаружить среди них сайты</w:t>
+      </w:r>
+      <w:r>
+        <w:t>, которые являются зеркалами</w:t>
+      </w:r>
+      <w:r>
+        <w:t xml:space="preserve">. </w:t>
+      </w:r>
+      <w:r>
+        <w:t>Алгоритм, по которому работает система, состоит из двух частей:</w:t>
       </w:r>
     </w:p>
     <w:p>
@@ -135,9 +163,11 @@
       <w:r>
         <w:t>[</w:t>
       </w:r>
+      <w:proofErr w:type="spellStart"/>
       <w:r>
         <w:t>тыц</w:t>
       </w:r>
+      <w:proofErr w:type="spellEnd"/>
       <w:r>
         <w:t>]</w:t>
       </w:r>
@@ -145,16 +175,22 @@
         <w:t xml:space="preserve"> </w:t>
       </w:r>
       <w:r>
-        <w:t>При реализации</w:t>
+        <w:t>Для решения</w:t>
       </w:r>
       <w:r>
         <w:t xml:space="preserve"> первой части в системе применяю</w:t>
       </w:r>
       <w:r>
-        <w:t xml:space="preserve">тся так называемые компараторы. </w:t>
-      </w:r>
-      <w:r>
-        <w:t>В каждом компараторе заложен свой признак, и на основании этого признака компаратор генерир</w:t>
+        <w:t xml:space="preserve">тся </w:t>
+      </w:r>
+      <w:r>
+        <w:t xml:space="preserve"> компараторы. </w:t>
+      </w:r>
+      <w:r>
+        <w:t xml:space="preserve">Каждый компаратор основывается на каком-либо признаке сходства сайтов-дубликатов, </w:t>
+      </w:r>
+      <w:r>
+        <w:t>и на основании этого признака компаратор генерир</w:t>
       </w:r>
       <w:r>
         <w:t>ует список пар</w:t>
@@ -281,9 +317,11 @@
       <w:r>
         <w:t>[</w:t>
       </w:r>
+      <w:proofErr w:type="spellStart"/>
       <w:r>
         <w:t>тыц</w:t>
       </w:r>
+      <w:proofErr w:type="spellEnd"/>
       <w:r>
         <w:t>]</w:t>
       </w:r>
@@ -297,13 +335,32 @@
         <w:t>на основе этих списков</w:t>
       </w:r>
       <w:r>
-        <w:t xml:space="preserve"> строится единый</w:t>
-      </w:r>
+        <w:t xml:space="preserve"> строится </w:t>
+      </w:r>
+      <w:proofErr w:type="gramStart"/>
+      <w:r>
+        <w:t>единый</w:t>
+      </w:r>
+      <w:proofErr w:type="gramEnd"/>
       <w:r>
         <w:t>.</w:t>
       </w:r>
       <w:r>
-        <w:t xml:space="preserve"> Для этого для каждой пары, которая есть хотя бы в одном из списков, подсчитывается суммарное значение ее веса в итоговом списке. Для этого берется вес пары в каждом из списков и домножается на значение влияния компаратора.</w:t>
+        <w:t xml:space="preserve"> Для этого для каждой пары, которая есть хотя бы в одном из списков, подсчитывается суммарное зн</w:t>
+      </w:r>
+      <w:r>
+        <w:t>ачение ее веса</w:t>
+      </w:r>
+      <w:r>
+        <w:t xml:space="preserve">. Для этого берется вес пары в каждом из списков и </w:t>
+      </w:r>
+      <w:proofErr w:type="spellStart"/>
+      <w:r>
+        <w:t>домножается</w:t>
+      </w:r>
+      <w:proofErr w:type="spellEnd"/>
+      <w:r>
+        <w:t xml:space="preserve"> на значение влияния компаратора.</w:t>
       </w:r>
       <w:r>
         <w:t xml:space="preserve"> Это</w:t>
@@ -316,6 +373,21 @@
       </w:r>
       <w:r>
         <w:t xml:space="preserve">т точность и корректность компаратора при построении пар. </w:t>
+      </w:r>
+      <w:r>
+        <w:t xml:space="preserve">Например, информация о том, что сайты имеют похожие деревья, может быть более значима, чем информация о том, что </w:t>
+      </w:r>
+      <w:r>
+        <w:rPr>
+          <w:lang w:val="en-US"/>
+        </w:rPr>
+        <w:t>IP</w:t>
+      </w:r>
+      <w:r>
+        <w:t xml:space="preserve"> </w:t>
+      </w:r>
+      <w:r>
+        <w:t xml:space="preserve">адреса одинаковы или различны. </w:t>
       </w:r>
       <w:r>
         <w:t>Итоговый список фильтруется, чтобы отсеять пары с малым весом.</w:t>
@@ -328,9 +400,11 @@
       <w:r>
         <w:t>[</w:t>
       </w:r>
+      <w:proofErr w:type="spellStart"/>
       <w:r>
         <w:t>тыц</w:t>
       </w:r>
+      <w:proofErr w:type="spellEnd"/>
       <w:r>
         <w:t>]</w:t>
       </w:r>
@@ -338,24 +412,30 @@
         <w:t xml:space="preserve"> </w:t>
       </w:r>
       <w:r>
-        <w:t xml:space="preserve">Итоговый список </w:t>
-      </w:r>
-      <w:bookmarkStart w:id="0" w:name="_GoBack"/>
-      <w:bookmarkEnd w:id="0"/>
+        <w:t>Далее</w:t>
+      </w:r>
+      <w:r>
+        <w:t xml:space="preserve"> список </w:t>
+      </w:r>
       <w:r>
         <w:t xml:space="preserve">обрабатывается </w:t>
       </w:r>
+      <w:proofErr w:type="spellStart"/>
       <w:r>
         <w:rPr>
           <w:lang w:val="en-US"/>
         </w:rPr>
         <w:t>PageChecker</w:t>
       </w:r>
+      <w:proofErr w:type="spellEnd"/>
       <w:r>
         <w:t>’</w:t>
       </w:r>
       <w:r>
-        <w:t>у.</w:t>
+        <w:t>ом</w:t>
+      </w:r>
+      <w:r>
+        <w:t>.</w:t>
       </w:r>
       <w:r>
         <w:t xml:space="preserve"> Входным значением для него является взвешенная пара сайтов.</w:t>
@@ -363,12 +443,18 @@
       <w:r>
         <w:t xml:space="preserve"> </w:t>
       </w:r>
+      <w:proofErr w:type="spellStart"/>
+      <w:proofErr w:type="gramStart"/>
       <w:r>
         <w:rPr>
           <w:lang w:val="en-US"/>
         </w:rPr>
         <w:t>PageChecker</w:t>
       </w:r>
+      <w:proofErr w:type="spellEnd"/>
+      <w:r>
+        <w:t>,</w:t>
+      </w:r>
       <w:r>
         <w:t xml:space="preserve"> на осно</w:t>
       </w:r>
@@ -376,7 +462,11 @@
         <w:t>ве названия хоста и информации о страницах, взятой из большого списка,</w:t>
       </w:r>
       <w:r>
-        <w:t xml:space="preserve"> генерирует несколько пар ссылок на страницы, которые требуется проверить, чтобы подтвердить факт дублирования. </w:t>
+        <w:t xml:space="preserve"> генерирует несколько пар ссылок на страницы, которые требуется проверить, чтобы подтвердить факт дублирования.</w:t>
+      </w:r>
+      <w:proofErr w:type="gramEnd"/>
+      <w:r>
+        <w:t xml:space="preserve"> </w:t>
       </w:r>
     </w:p>
     <w:p>
@@ -386,9 +476,11 @@
       <w:r>
         <w:t>[</w:t>
       </w:r>
+      <w:proofErr w:type="spellStart"/>
       <w:r>
         <w:t>тыц</w:t>
       </w:r>
+      <w:proofErr w:type="spellEnd"/>
       <w:r>
         <w:t>]</w:t>
       </w:r>
@@ -401,8 +493,13 @@
       <w:r>
         <w:t xml:space="preserve"> </w:t>
       </w:r>
-      <w:r>
-        <w:t xml:space="preserve">Чекер пытается получить эти страницы и </w:t>
+      <w:proofErr w:type="spellStart"/>
+      <w:r>
+        <w:t>Чекер</w:t>
+      </w:r>
+      <w:proofErr w:type="spellEnd"/>
+      <w:r>
+        <w:t xml:space="preserve"> пытается получить эти страницы и </w:t>
       </w:r>
       <w:r>
         <w:t>проверить</w:t>
@@ -412,6 +509,25 @@
       </w:r>
       <w:r>
         <w:t xml:space="preserve"> Для этого применяется алгоритм </w:t>
+      </w:r>
+      <w:proofErr w:type="spellStart"/>
+      <w:r>
+        <w:t>шинглов</w:t>
+      </w:r>
+      <w:proofErr w:type="spellEnd"/>
+      <w:r>
+        <w:t>.</w:t>
+      </w:r>
+      <w:r>
+        <w:t xml:space="preserve"> </w:t>
+      </w:r>
+      <w:proofErr w:type="spellStart"/>
+      <w:r>
+        <w:t>Шинглы</w:t>
+      </w:r>
+      <w:proofErr w:type="spellEnd"/>
+      <w:r>
+        <w:t xml:space="preserve">, или чешуйки, это упорядоченные кортежи из </w:t>
       </w:r>
       <w:r>
         <w:rPr>
@@ -420,52 +536,38 @@
         <w:t>w</w:t>
       </w:r>
       <w:r>
-        <w:t>-</w:t>
-      </w:r>
-      <w:r>
-        <w:t xml:space="preserve">шинглов. </w:t>
-      </w:r>
-      <w:r>
-        <w:t>О</w:t>
-      </w:r>
-      <w:r>
-        <w:t xml:space="preserve">ба текста делятся на кусочки по </w:t>
-      </w:r>
-      <w:r>
-        <w:rPr>
-          <w:lang w:val="en-US"/>
-        </w:rPr>
-        <w:t>w</w:t>
-      </w:r>
-      <w:r>
-        <w:t xml:space="preserve"> </w:t>
-      </w:r>
-      <w:r>
-        <w:t>слов, наз</w:t>
-      </w:r>
-      <w:r>
-        <w:t>ываемые</w:t>
-      </w:r>
-      <w:r>
-        <w:t xml:space="preserve"> </w:t>
-      </w:r>
-      <w:r>
-        <w:t>шинглами, или чешуйками.</w:t>
-      </w:r>
-      <w:r>
-        <w:t xml:space="preserve"> </w:t>
-      </w:r>
-      <w:r>
-        <w:t>Д</w:t>
-      </w:r>
-      <w:r>
-        <w:t xml:space="preserve">ля каждого текста составляется множество </w:t>
-      </w:r>
-      <w:r>
-        <w:t xml:space="preserve">полученных </w:t>
-      </w:r>
-      <w:r>
-        <w:t>шинглов. После этого</w:t>
+        <w:t xml:space="preserve"> </w:t>
+      </w:r>
+      <w:r>
+        <w:t>слов.</w:t>
+      </w:r>
+      <w:r>
+        <w:t xml:space="preserve"> </w:t>
+      </w:r>
+      <w:r>
+        <w:t xml:space="preserve">Для каждого текста вычисляется множество </w:t>
+      </w:r>
+      <w:proofErr w:type="spellStart"/>
+      <w:r>
+        <w:t>шинглов</w:t>
+      </w:r>
+      <w:proofErr w:type="spellEnd"/>
+      <w:r>
+        <w:t>, кот</w:t>
+      </w:r>
+      <w:bookmarkStart w:id="0" w:name="_GoBack"/>
+      <w:bookmarkEnd w:id="0"/>
+      <w:r>
+        <w:t>орые присутствуют в нем</w:t>
+      </w:r>
+      <w:r>
+        <w:t>.</w:t>
+      </w:r>
+      <w:r>
+        <w:t xml:space="preserve"> </w:t>
+      </w:r>
+      <w:r>
+        <w:t>После этого</w:t>
       </w:r>
       <w:r>
         <w:t xml:space="preserve"> на основе формулы</w:t>
@@ -513,11 +615,14 @@
         <w:jc w:val="both"/>
       </w:pPr>
       <w:r>
+        <w:lastRenderedPageBreak/>
         <w:t>[</w:t>
       </w:r>
+      <w:proofErr w:type="spellStart"/>
       <w:r>
         <w:t>тыц</w:t>
       </w:r>
+      <w:proofErr w:type="spellEnd"/>
       <w:r>
         <w:t>]</w:t>
       </w:r>
@@ -539,7 +644,7 @@
 </file>
 
 <file path=word/numbering.xml><?xml version="1.0" encoding="utf-8"?>
-<w:numbering xmlns:ve="http://schemas.openxmlformats.org/markup-compatibility/2006" xmlns:o="urn:schemas-microsoft-com:office:office" xmlns:r="http://schemas.openxmlformats.org/officeDocument/2006/relationships" xmlns:m="http://schemas.openxmlformats.org/officeDocument/2006/math" xmlns:v="urn:schemas-microsoft-com:vml" xmlns:wp="http://schemas.openxmlformats.org/drawingml/2006/wordprocessingDrawing" xmlns:w10="urn:schemas-microsoft-com:office:word" xmlns:w="http://schemas.openxmlformats.org/wordprocessingml/2006/main" xmlns:wne="http://schemas.microsoft.com/office/word/2006/wordml">
+<w:numbering xmlns:wpc="http://schemas.microsoft.com/office/word/2010/wordprocessingCanvas" xmlns:mc="http://schemas.openxmlformats.org/markup-compatibility/2006" xmlns:o="urn:schemas-microsoft-com:office:office" xmlns:r="http://schemas.openxmlformats.org/officeDocument/2006/relationships" xmlns:m="http://schemas.openxmlformats.org/officeDocument/2006/math" xmlns:v="urn:schemas-microsoft-com:vml" xmlns:wp14="http://schemas.microsoft.com/office/word/2010/wordprocessingDrawing" xmlns:wp="http://schemas.openxmlformats.org/drawingml/2006/wordprocessingDrawing" xmlns:w10="urn:schemas-microsoft-com:office:word" xmlns:w="http://schemas.openxmlformats.org/wordprocessingml/2006/main" xmlns:w14="http://schemas.microsoft.com/office/word/2010/wordml" xmlns:wpg="http://schemas.microsoft.com/office/word/2010/wordprocessingGroup" xmlns:wpi="http://schemas.microsoft.com/office/word/2010/wordprocessingInk" xmlns:wne="http://schemas.microsoft.com/office/word/2006/wordml" xmlns:wps="http://schemas.microsoft.com/office/word/2010/wordprocessingShape" mc:Ignorable="w14 wp14">
   <w:abstractNum w:abstractNumId="0">
     <w:nsid w:val="6B77714E"/>
     <w:multiLevelType w:val="hybridMultilevel"/>
@@ -636,7 +741,7 @@
 </file>
 
 <file path=word/styles.xml><?xml version="1.0" encoding="utf-8"?>
-<w:styles xmlns:r="http://schemas.openxmlformats.org/officeDocument/2006/relationships" xmlns:w="http://schemas.openxmlformats.org/wordprocessingml/2006/main">
+<w:styles xmlns:mc="http://schemas.openxmlformats.org/markup-compatibility/2006" xmlns:r="http://schemas.openxmlformats.org/officeDocument/2006/relationships" xmlns:w="http://schemas.openxmlformats.org/wordprocessingml/2006/main" xmlns:w14="http://schemas.microsoft.com/office/word/2010/wordml" mc:Ignorable="w14">
   <w:docDefaults>
     <w:rPrDefault>
       <w:rPr>
@@ -807,7 +912,6 @@
     <w:uiPriority w:val="99"/>
     <w:semiHidden/>
     <w:unhideWhenUsed/>
-    <w:qFormat/>
     <w:tblPr>
       <w:tblInd w:w="0" w:type="dxa"/>
       <w:tblCellMar>
@@ -1329,7 +1433,7 @@
 </file>
 
 <file path=customXml/itemProps1.xml><?xml version="1.0" encoding="utf-8"?>
-<ds:datastoreItem xmlns:ds="http://schemas.openxmlformats.org/officeDocument/2006/customXml" ds:itemID="{E3E33DEF-A24F-409D-B59D-D03AABA2C577}">
+<ds:datastoreItem xmlns:ds="http://schemas.openxmlformats.org/officeDocument/2006/customXml" ds:itemID="{C82B49E5-2367-43B2-AD62-C4D7BED31C3E}">
   <ds:schemaRefs>
     <ds:schemaRef ds:uri="http://schemas.openxmlformats.org/officeDocument/2006/bibliography"/>
   </ds:schemaRefs>

</xml_diff>